<commit_message>
Subido requirements Student #2
</commit_message>
<xml_diff>
--- a/reports/Group/00 - Requirements - Group.docx
+++ b/reports/Group/00 - Requirements - Group.docx
@@ -123,7 +123,6 @@
               </w:rPr>
               <w:tab/>
             </w:r>
-            <w:permStart w:id="143746294" w:edGrp="everyone"/>
             <w:sdt>
               <w:sdtPr>
                 <w:rPr>
@@ -137,6 +136,7 @@
                 <w15:appearance w15:val="hidden"/>
                 <w:text/>
               </w:sdtPr>
+              <w:sdtEndPr/>
               <w:sdtContent>
                 <w:r>
                   <w:rPr>
@@ -158,7 +158,6 @@
                 </w:r>
               </w:sdtContent>
             </w:sdt>
-            <w:permEnd w:id="143746294"/>
           </w:p>
         </w:tc>
       </w:tr>
@@ -201,7 +200,6 @@
               </w:rPr>
               <w:tab/>
             </w:r>
-            <w:permStart w:id="420692352" w:edGrp="everyone"/>
             <w:sdt>
               <w:sdtPr>
                 <w:rPr>
@@ -215,6 +213,7 @@
                 <w15:appearance w15:val="hidden"/>
                 <w:text/>
               </w:sdtPr>
+              <w:sdtEndPr/>
               <w:sdtContent>
                 <w:r>
                   <w:rPr>
@@ -224,7 +223,6 @@
                 </w:r>
               </w:sdtContent>
             </w:sdt>
-            <w:permEnd w:id="420692352"/>
           </w:p>
         </w:tc>
       </w:tr>
@@ -276,7 +274,6 @@
               </w:rPr>
               <w:tab/>
             </w:r>
-            <w:permStart w:id="291510380" w:edGrp="everyone"/>
             <w:sdt>
               <w:sdtPr>
                 <w:rPr>
@@ -290,6 +287,7 @@
                 <w15:appearance w15:val="hidden"/>
                 <w:text/>
               </w:sdtPr>
+              <w:sdtEndPr/>
               <w:sdtContent>
                 <w:r>
                   <w:rPr>
@@ -300,7 +298,6 @@
               </w:sdtContent>
             </w:sdt>
           </w:p>
-          <w:permEnd w:id="291510380"/>
           <w:p>
             <w:pPr>
               <w:pStyle w:val="Sinespaciado"/>
@@ -330,7 +327,6 @@
               </w:rPr>
               <w:tab/>
             </w:r>
-            <w:permStart w:id="1364481481" w:edGrp="everyone"/>
             <w:sdt>
               <w:sdtPr>
                 <w:rPr>
@@ -344,6 +340,7 @@
                 <w15:appearance w15:val="hidden"/>
                 <w:text/>
               </w:sdtPr>
+              <w:sdtEndPr/>
               <w:sdtContent>
                 <w:r>
                   <w:rPr>
@@ -353,7 +350,6 @@
                 </w:r>
               </w:sdtContent>
             </w:sdt>
-            <w:permEnd w:id="1364481481"/>
           </w:p>
           <w:p>
             <w:pPr>
@@ -382,7 +378,6 @@
               </w:rPr>
               <w:tab/>
             </w:r>
-            <w:permStart w:id="1443845444" w:edGrp="everyone"/>
             <w:sdt>
               <w:sdtPr>
                 <w:rPr>
@@ -396,6 +391,7 @@
                 <w15:appearance w15:val="hidden"/>
                 <w:text/>
               </w:sdtPr>
+              <w:sdtEndPr/>
               <w:sdtContent>
                 <w:r>
                   <w:rPr>
@@ -405,7 +401,6 @@
                 </w:r>
               </w:sdtContent>
             </w:sdt>
-            <w:permEnd w:id="1443845444"/>
             <w:r>
               <w:rPr>
                 <w:rFonts w:asciiTheme="majorHAnsi" w:hAnsiTheme="majorHAnsi" w:cstheme="majorHAnsi"/>
@@ -434,7 +429,6 @@
               </w:rPr>
               <w:tab/>
             </w:r>
-            <w:permStart w:id="415123737" w:edGrp="everyone"/>
             <w:sdt>
               <w:sdtPr>
                 <w:rPr>
@@ -448,6 +442,7 @@
                 <w15:appearance w15:val="hidden"/>
                 <w:text/>
               </w:sdtPr>
+              <w:sdtEndPr/>
               <w:sdtContent>
                 <w:r>
                   <w:rPr>
@@ -457,7 +452,6 @@
                 </w:r>
               </w:sdtContent>
             </w:sdt>
-            <w:permEnd w:id="415123737"/>
           </w:p>
         </w:tc>
         <w:tc>
@@ -504,7 +498,6 @@
               </w:rPr>
               <w:tab/>
             </w:r>
-            <w:permStart w:id="1081366304" w:edGrp="everyone"/>
             <w:r>
               <w:rPr>
                 <w:rFonts w:asciiTheme="majorHAnsi" w:hAnsiTheme="majorHAnsi" w:cstheme="majorHAnsi"/>
@@ -526,6 +519,7 @@
                 <w15:appearance w15:val="hidden"/>
                 <w:text/>
               </w:sdtPr>
+              <w:sdtEndPr/>
               <w:sdtContent>
                 <w:r>
                   <w:rPr>
@@ -537,7 +531,6 @@
               </w:sdtContent>
             </w:sdt>
           </w:p>
-          <w:permEnd w:id="1081366304"/>
           <w:p>
             <w:pPr>
               <w:pStyle w:val="Sinespaciado"/>
@@ -567,7 +560,6 @@
               </w:rPr>
               <w:tab/>
             </w:r>
-            <w:permStart w:id="554395221" w:edGrp="everyone"/>
             <w:sdt>
               <w:sdtPr>
                 <w:rPr>
@@ -582,6 +574,7 @@
                 <w15:appearance w15:val="hidden"/>
                 <w:text/>
               </w:sdtPr>
+              <w:sdtEndPr/>
               <w:sdtContent>
                 <w:r>
                   <w:rPr>
@@ -592,7 +585,6 @@
                 </w:r>
               </w:sdtContent>
             </w:sdt>
-            <w:permEnd w:id="554395221"/>
           </w:p>
           <w:p>
             <w:pPr>
@@ -621,7 +613,6 @@
               </w:rPr>
               <w:tab/>
             </w:r>
-            <w:permStart w:id="84825807" w:edGrp="everyone"/>
             <w:sdt>
               <w:sdtPr>
                 <w:rPr>
@@ -636,6 +627,7 @@
                 <w15:appearance w15:val="hidden"/>
                 <w:text/>
               </w:sdtPr>
+              <w:sdtEndPr/>
               <w:sdtContent>
                 <w:r>
                   <w:rPr>
@@ -646,7 +638,6 @@
                 </w:r>
               </w:sdtContent>
             </w:sdt>
-            <w:permEnd w:id="84825807"/>
           </w:p>
           <w:p>
             <w:pPr>
@@ -675,7 +666,6 @@
               </w:rPr>
               <w:tab/>
             </w:r>
-            <w:permStart w:id="584389830" w:edGrp="everyone"/>
             <w:sdt>
               <w:sdtPr>
                 <w:rPr>
@@ -689,6 +679,7 @@
                 <w15:appearance w15:val="hidden"/>
                 <w:text/>
               </w:sdtPr>
+              <w:sdtEndPr/>
               <w:sdtContent>
                 <w:r>
                   <w:rPr>
@@ -700,11 +691,16 @@
                   <w:rPr>
                     <w:rFonts w:asciiTheme="majorHAnsi" w:hAnsiTheme="majorHAnsi" w:cstheme="majorHAnsi"/>
                   </w:rPr>
-                  <w:t>, analist</w:t>
+                  <w:t xml:space="preserve">, </w:t>
+                </w:r>
+                <w:r>
+                  <w:rPr>
+                    <w:rFonts w:asciiTheme="majorHAnsi" w:hAnsiTheme="majorHAnsi" w:cstheme="majorHAnsi"/>
+                  </w:rPr>
+                  <w:t>Analyst</w:t>
                 </w:r>
               </w:sdtContent>
             </w:sdt>
-            <w:permEnd w:id="584389830"/>
           </w:p>
         </w:tc>
       </w:tr>
@@ -756,7 +752,6 @@
               </w:rPr>
               <w:tab/>
             </w:r>
-            <w:permStart w:id="1000832359" w:edGrp="everyone"/>
             <w:sdt>
               <w:sdtPr>
                 <w:rPr>
@@ -771,6 +766,7 @@
                 <w15:appearance w15:val="hidden"/>
                 <w:text/>
               </w:sdtPr>
+              <w:sdtEndPr/>
               <w:sdtContent>
                 <w:r>
                   <w:rPr>
@@ -782,7 +778,6 @@
               </w:sdtContent>
             </w:sdt>
           </w:p>
-          <w:permEnd w:id="1000832359"/>
           <w:p>
             <w:pPr>
               <w:pStyle w:val="Sinespaciado"/>
@@ -812,7 +807,6 @@
               </w:rPr>
               <w:tab/>
             </w:r>
-            <w:permStart w:id="926035648" w:edGrp="everyone"/>
             <w:sdt>
               <w:sdtPr>
                 <w:rPr>
@@ -827,6 +821,7 @@
                 <w15:appearance w15:val="hidden"/>
                 <w:text/>
               </w:sdtPr>
+              <w:sdtEndPr/>
               <w:sdtContent>
                 <w:r>
                   <w:rPr>
@@ -837,7 +832,6 @@
                 </w:r>
               </w:sdtContent>
             </w:sdt>
-            <w:permEnd w:id="926035648"/>
           </w:p>
           <w:p>
             <w:pPr>
@@ -867,7 +861,6 @@
               </w:rPr>
               <w:tab/>
             </w:r>
-            <w:permStart w:id="1519068571" w:edGrp="everyone"/>
             <w:sdt>
               <w:sdtPr>
                 <w:rPr>
@@ -882,6 +875,7 @@
                 <w15:appearance w15:val="hidden"/>
                 <w:text/>
               </w:sdtPr>
+              <w:sdtEndPr/>
               <w:sdtContent>
                 <w:r>
                   <w:rPr>
@@ -893,7 +887,6 @@
               </w:sdtContent>
             </w:sdt>
           </w:p>
-          <w:permEnd w:id="1519068571"/>
           <w:p>
             <w:pPr>
               <w:pStyle w:val="Sinespaciado"/>
@@ -921,7 +914,6 @@
               </w:rPr>
               <w:tab/>
             </w:r>
-            <w:permStart w:id="1983335098" w:edGrp="everyone"/>
             <w:sdt>
               <w:sdtPr>
                 <w:rPr>
@@ -934,6 +926,7 @@
                 </w:placeholder>
                 <w:text/>
               </w:sdtPr>
+              <w:sdtEndPr/>
               <w:sdtContent>
                 <w:r>
                   <w:rPr>
@@ -943,7 +936,6 @@
                 </w:r>
               </w:sdtContent>
             </w:sdt>
-            <w:permEnd w:id="1983335098"/>
           </w:p>
         </w:tc>
         <w:tc>
@@ -990,7 +982,6 @@
               </w:rPr>
               <w:tab/>
             </w:r>
-            <w:permStart w:id="1222207409" w:edGrp="everyone"/>
             <w:sdt>
               <w:sdtPr>
                 <w:rPr>
@@ -1005,6 +996,7 @@
                 <w15:appearance w15:val="hidden"/>
                 <w:text/>
               </w:sdtPr>
+              <w:sdtEndPr/>
               <w:sdtContent>
                 <w:r>
                   <w:rPr>
@@ -1016,7 +1008,6 @@
               </w:sdtContent>
             </w:sdt>
           </w:p>
-          <w:permEnd w:id="1222207409"/>
           <w:p>
             <w:pPr>
               <w:pStyle w:val="Sinespaciado"/>
@@ -1046,7 +1037,6 @@
               </w:rPr>
               <w:tab/>
             </w:r>
-            <w:permStart w:id="484340907" w:edGrp="everyone"/>
             <w:sdt>
               <w:sdtPr>
                 <w:rPr>
@@ -1061,6 +1051,7 @@
                 <w15:appearance w15:val="hidden"/>
                 <w:text/>
               </w:sdtPr>
+              <w:sdtEndPr/>
               <w:sdtContent>
                 <w:r>
                   <w:rPr>
@@ -1071,7 +1062,6 @@
                 </w:r>
               </w:sdtContent>
             </w:sdt>
-            <w:permEnd w:id="484340907"/>
           </w:p>
           <w:p>
             <w:pPr>
@@ -1100,7 +1090,6 @@
               </w:rPr>
               <w:tab/>
             </w:r>
-            <w:permStart w:id="386604040" w:edGrp="everyone"/>
             <w:sdt>
               <w:sdtPr>
                 <w:rPr>
@@ -1115,6 +1104,7 @@
                 <w15:appearance w15:val="hidden"/>
                 <w:text/>
               </w:sdtPr>
+              <w:sdtEndPr/>
               <w:sdtContent>
                 <w:r>
                   <w:rPr>
@@ -1125,7 +1115,6 @@
                 </w:r>
               </w:sdtContent>
             </w:sdt>
-            <w:permEnd w:id="386604040"/>
           </w:p>
           <w:p>
             <w:pPr>
@@ -1154,7 +1143,6 @@
               </w:rPr>
               <w:tab/>
             </w:r>
-            <w:permStart w:id="1487353257" w:edGrp="everyone"/>
             <w:sdt>
               <w:sdtPr>
                 <w:rPr>
@@ -1168,6 +1156,7 @@
                 <w15:appearance w15:val="hidden"/>
                 <w:text/>
               </w:sdtPr>
+              <w:sdtEndPr/>
               <w:sdtContent>
                 <w:r>
                   <w:rPr>
@@ -1183,7 +1172,6 @@
                 </w:r>
               </w:sdtContent>
             </w:sdt>
-            <w:permEnd w:id="1487353257"/>
           </w:p>
         </w:tc>
       </w:tr>
@@ -1231,7 +1219,6 @@
               </w:rPr>
               <w:tab/>
             </w:r>
-            <w:permStart w:id="1631927432" w:edGrp="everyone"/>
             <w:sdt>
               <w:sdtPr>
                 <w:rPr>
@@ -1245,6 +1232,7 @@
                 <w15:appearance w15:val="hidden"/>
                 <w:text/>
               </w:sdtPr>
+              <w:sdtEndPr/>
               <w:sdtContent>
                 <w:r>
                   <w:rPr>
@@ -1255,7 +1243,6 @@
               </w:sdtContent>
             </w:sdt>
           </w:p>
-          <w:permEnd w:id="1631927432"/>
           <w:p>
             <w:pPr>
               <w:pStyle w:val="Sinespaciado"/>
@@ -1285,7 +1272,6 @@
               </w:rPr>
               <w:tab/>
             </w:r>
-            <w:permStart w:id="1398370153" w:edGrp="everyone"/>
             <w:sdt>
               <w:sdtPr>
                 <w:rPr>
@@ -1299,6 +1285,7 @@
                 <w15:appearance w15:val="hidden"/>
                 <w:text/>
               </w:sdtPr>
+              <w:sdtEndPr/>
               <w:sdtContent>
                 <w:r>
                   <w:rPr>
@@ -1308,7 +1295,6 @@
                 </w:r>
               </w:sdtContent>
             </w:sdt>
-            <w:permEnd w:id="1398370153"/>
           </w:p>
           <w:p>
             <w:pPr>
@@ -1337,7 +1323,6 @@
               </w:rPr>
               <w:tab/>
             </w:r>
-            <w:permStart w:id="72570348" w:edGrp="everyone"/>
             <w:sdt>
               <w:sdtPr>
                 <w:rPr>
@@ -1351,6 +1336,7 @@
                 <w15:appearance w15:val="hidden"/>
                 <w:text/>
               </w:sdtPr>
+              <w:sdtEndPr/>
               <w:sdtContent>
                 <w:r>
                   <w:rPr>
@@ -1360,7 +1346,6 @@
                 </w:r>
               </w:sdtContent>
             </w:sdt>
-            <w:permEnd w:id="72570348"/>
           </w:p>
           <w:p>
             <w:pPr>
@@ -1389,7 +1374,6 @@
               </w:rPr>
               <w:tab/>
             </w:r>
-            <w:permStart w:id="2077499526" w:edGrp="everyone"/>
             <w:sdt>
               <w:sdtPr>
                 <w:rPr>
@@ -1402,6 +1386,7 @@
                 </w:placeholder>
                 <w:text/>
               </w:sdtPr>
+              <w:sdtEndPr/>
               <w:sdtContent>
                 <w:r>
                   <w:rPr>
@@ -1411,7 +1396,6 @@
                 </w:r>
               </w:sdtContent>
             </w:sdt>
-            <w:permEnd w:id="2077499526"/>
           </w:p>
         </w:tc>
         <w:tc>
@@ -1473,7 +1457,6 @@
               </w:rPr>
               <w:tab/>
             </w:r>
-            <w:permStart w:id="1772436159" w:edGrp="everyone"/>
             <w:sdt>
               <w:sdtPr>
                 <w:rPr>
@@ -1487,6 +1470,7 @@
                 <w15:appearance w15:val="hidden"/>
                 <w:text/>
               </w:sdtPr>
+              <w:sdtEndPr/>
               <w:sdtContent>
                 <w:r>
                   <w:rPr>
@@ -1508,7 +1492,6 @@
                 </w:r>
               </w:sdtContent>
             </w:sdt>
-            <w:permEnd w:id="1772436159"/>
           </w:p>
         </w:tc>
       </w:tr>
@@ -1528,7 +1511,6 @@
         <w:rPr>
           <w:rFonts w:cstheme="majorHAnsi"/>
         </w:rPr>
-        <w:lastRenderedPageBreak/>
         <w:t>MANDATORY</w:t>
       </w:r>
       <w:r>
@@ -1709,7 +1691,6 @@
       </w:r>
     </w:p>
     <w:bookmarkStart w:id="2" w:name="_Hlk157672140"/>
-    <w:permStart w:id="514992324" w:edGrp="everyone"/>
     <w:p>
       <w:pPr>
         <w:pStyle w:val="Comment-Grader"/>
@@ -1724,6 +1705,7 @@
           <w15:appearance w15:val="hidden"/>
           <w:text/>
         </w:sdtPr>
+        <w:sdtEndPr/>
         <w:sdtContent>
           <w:r>
             <w:t xml:space="preserve"> </w:t>
@@ -1736,7 +1718,6 @@
           </w:r>
         </w:sdtContent>
       </w:sdt>
-      <w:permEnd w:id="514992324"/>
       <w:r>
         <w:t xml:space="preserve">   </w:t>
       </w:r>
@@ -1751,7 +1732,6 @@
       </w:r>
     </w:p>
     <w:bookmarkStart w:id="3" w:name="_Hlk157672153"/>
-    <w:permStart w:id="1330789551" w:edGrp="everyone"/>
     <w:p>
       <w:pPr>
         <w:pStyle w:val="Comment-Grader"/>
@@ -1766,6 +1746,7 @@
           <w15:appearance w15:val="hidden"/>
           <w:text/>
         </w:sdtPr>
+        <w:sdtEndPr/>
         <w:sdtContent>
           <w:r>
             <w:t xml:space="preserve"> </w:t>
@@ -1778,7 +1759,6 @@
           </w:r>
         </w:sdtContent>
       </w:sdt>
-      <w:permEnd w:id="1330789551"/>
       <w:r>
         <w:t xml:space="preserve">  </w:t>
       </w:r>
@@ -1827,7 +1807,6 @@
         <w:t>schedule.</w:t>
       </w:r>
     </w:p>
-    <w:permStart w:id="263077281" w:edGrp="everyone"/>
     <w:p>
       <w:pPr>
         <w:pStyle w:val="Comment-Grader"/>
@@ -1842,6 +1821,7 @@
           <w15:appearance w15:val="hidden"/>
           <w:text/>
         </w:sdtPr>
+        <w:sdtEndPr/>
         <w:sdtContent>
           <w:r>
             <w:t xml:space="preserve"> </w:t>
@@ -1857,7 +1837,6 @@
           </w:r>
         </w:sdtContent>
       </w:sdt>
-      <w:permEnd w:id="263077281"/>
       <w:r>
         <w:t xml:space="preserve">   </w:t>
       </w:r>
@@ -1873,7 +1852,6 @@
         <w:rPr>
           <w:rFonts w:cstheme="majorHAnsi"/>
         </w:rPr>
-        <w:lastRenderedPageBreak/>
         <w:t>MANDATORY</w:t>
       </w:r>
       <w:r>
@@ -2072,7 +2050,6 @@
         <w:t>; no further information about them is needed in the system.</w:t>
       </w:r>
     </w:p>
-    <w:permStart w:id="3886208" w:edGrp="everyone"/>
     <w:p>
       <w:pPr>
         <w:pStyle w:val="Comment-Grader"/>
@@ -2087,13 +2064,13 @@
           <w15:appearance w15:val="hidden"/>
           <w:text/>
         </w:sdtPr>
+        <w:sdtEndPr/>
         <w:sdtContent>
           <w:r>
             <w:t xml:space="preserve">    </w:t>
           </w:r>
         </w:sdtContent>
       </w:sdt>
-      <w:permEnd w:id="3886208"/>
       <w:r>
         <w:t xml:space="preserve">  </w:t>
       </w:r>
@@ -2244,7 +2221,6 @@
         <w:t>,15}$").</w:t>
       </w:r>
     </w:p>
-    <w:permStart w:id="568988877" w:edGrp="everyone"/>
     <w:p>
       <w:pPr>
         <w:pStyle w:val="Comment-Grader"/>
@@ -2259,13 +2235,13 @@
           <w15:appearance w15:val="hidden"/>
           <w:text/>
         </w:sdtPr>
+        <w:sdtEndPr/>
         <w:sdtContent>
           <w:r>
             <w:t xml:space="preserve">    </w:t>
           </w:r>
         </w:sdtContent>
       </w:sdt>
-      <w:permEnd w:id="568988877"/>
       <w:r>
         <w:t xml:space="preserve">   </w:t>
       </w:r>
@@ -2456,7 +2432,6 @@
         <w:t xml:space="preserve"> characters).</w:t>
       </w:r>
     </w:p>
-    <w:permStart w:id="64176652" w:edGrp="everyone"/>
     <w:p>
       <w:pPr>
         <w:pStyle w:val="Comment-Grader"/>
@@ -2471,13 +2446,13 @@
           <w15:appearance w15:val="hidden"/>
           <w:text/>
         </w:sdtPr>
+        <w:sdtEndPr/>
         <w:sdtContent>
           <w:r>
             <w:t xml:space="preserve">    </w:t>
           </w:r>
         </w:sdtContent>
       </w:sdt>
-      <w:permEnd w:id="64176652"/>
       <w:r>
         <w:t xml:space="preserve">      </w:t>
       </w:r>
@@ -2646,7 +2621,6 @@
         <w:t xml:space="preserve">. </w:t>
       </w:r>
     </w:p>
-    <w:permStart w:id="2084199269" w:edGrp="everyone"/>
     <w:p>
       <w:pPr>
         <w:pStyle w:val="Comment-Grader"/>
@@ -2661,13 +2635,13 @@
           <w15:appearance w15:val="hidden"/>
           <w:text/>
         </w:sdtPr>
+        <w:sdtEndPr/>
         <w:sdtContent>
           <w:r>
             <w:t xml:space="preserve">    </w:t>
           </w:r>
         </w:sdtContent>
       </w:sdt>
-      <w:permEnd w:id="2084199269"/>
       <w:r>
         <w:t xml:space="preserve">   </w:t>
       </w:r>
@@ -2717,11 +2691,7 @@
         <w:t xml:space="preserve">.  </w:t>
       </w:r>
       <w:r>
-        <w:t xml:space="preserve">The system must </w:t>
-      </w:r>
-      <w:r>
-        <w:lastRenderedPageBreak/>
-        <w:t xml:space="preserve">store the following data: a </w:t>
+        <w:t xml:space="preserve">The system must store the following data: a </w:t>
       </w:r>
       <w:r>
         <w:rPr>
@@ -2883,7 +2853,6 @@
         <w:t xml:space="preserve"> or not. </w:t>
       </w:r>
     </w:p>
-    <w:permStart w:id="1789663349" w:edGrp="everyone"/>
     <w:p>
       <w:pPr>
         <w:pStyle w:val="Comment-Grader"/>
@@ -2898,13 +2867,13 @@
           <w15:appearance w15:val="hidden"/>
           <w:text/>
         </w:sdtPr>
+        <w:sdtEndPr/>
         <w:sdtContent>
           <w:r>
             <w:t xml:space="preserve">    </w:t>
           </w:r>
         </w:sdtContent>
       </w:sdt>
-      <w:permEnd w:id="1789663349"/>
       <w:r>
         <w:t xml:space="preserve">   </w:t>
       </w:r>
@@ -3011,7 +2980,6 @@
         <w:t>”.</w:t>
       </w:r>
     </w:p>
-    <w:permStart w:id="1472210995" w:edGrp="everyone"/>
     <w:p>
       <w:pPr>
         <w:pStyle w:val="Comment-Grader"/>
@@ -3026,13 +2994,13 @@
           <w15:appearance w15:val="hidden"/>
           <w:text/>
         </w:sdtPr>
+        <w:sdtEndPr/>
         <w:sdtContent>
           <w:r>
             <w:t xml:space="preserve">    </w:t>
           </w:r>
         </w:sdtContent>
       </w:sdt>
-      <w:permEnd w:id="1472210995"/>
       <w:r>
         <w:t xml:space="preserve">    </w:t>
       </w:r>
@@ -3083,7 +3051,6 @@
         <w:t>.</w:t>
       </w:r>
     </w:p>
-    <w:permStart w:id="1506941238" w:edGrp="everyone"/>
     <w:p>
       <w:pPr>
         <w:pStyle w:val="Comment-Grader"/>
@@ -3098,13 +3065,13 @@
           <w15:appearance w15:val="hidden"/>
           <w:text/>
         </w:sdtPr>
+        <w:sdtEndPr/>
         <w:sdtContent>
           <w:r>
             <w:t xml:space="preserve">    </w:t>
           </w:r>
         </w:sdtContent>
       </w:sdt>
-      <w:permEnd w:id="1506941238"/>
       <w:r>
         <w:t xml:space="preserve">    </w:t>
       </w:r>
@@ -3123,7 +3090,6 @@
         <w:rPr>
           <w:rFonts w:cstheme="majorHAnsi"/>
         </w:rPr>
-        <w:lastRenderedPageBreak/>
         <w:t>MANDATORY</w:t>
       </w:r>
       <w:r>
@@ -3243,7 +3209,6 @@
         <w:t>require confirmation.</w:t>
       </w:r>
     </w:p>
-    <w:permStart w:id="877278202" w:edGrp="everyone"/>
     <w:p>
       <w:pPr>
         <w:pStyle w:val="Comment-Grader"/>
@@ -3258,13 +3223,13 @@
           <w15:appearance w15:val="hidden"/>
           <w:text/>
         </w:sdtPr>
+        <w:sdtEndPr/>
         <w:sdtContent>
           <w:r>
             <w:t xml:space="preserve">    </w:t>
           </w:r>
         </w:sdtContent>
       </w:sdt>
-      <w:permEnd w:id="877278202"/>
     </w:p>
     <w:p>
       <w:pPr>
@@ -3328,7 +3293,6 @@
         <w:t xml:space="preserve"> Both operations require confirmation.</w:t>
       </w:r>
     </w:p>
-    <w:permStart w:id="793719138" w:edGrp="everyone"/>
     <w:p>
       <w:pPr>
         <w:pStyle w:val="Comment-Grader"/>
@@ -3343,13 +3307,13 @@
           <w15:appearance w15:val="hidden"/>
           <w:text/>
         </w:sdtPr>
+        <w:sdtEndPr/>
         <w:sdtContent>
           <w:r>
             <w:t xml:space="preserve">    </w:t>
           </w:r>
         </w:sdtContent>
       </w:sdt>
-      <w:permEnd w:id="793719138"/>
       <w:r>
         <w:t xml:space="preserve">   </w:t>
       </w:r>
@@ -3413,7 +3377,6 @@
         <w:t>operations require confirmation.</w:t>
       </w:r>
     </w:p>
-    <w:permStart w:id="1433148399" w:edGrp="everyone"/>
     <w:p>
       <w:pPr>
         <w:pStyle w:val="Comment-Grader"/>
@@ -3428,13 +3391,13 @@
           <w15:appearance w15:val="hidden"/>
           <w:text/>
         </w:sdtPr>
+        <w:sdtEndPr/>
         <w:sdtContent>
           <w:r>
             <w:t xml:space="preserve">    </w:t>
           </w:r>
         </w:sdtContent>
       </w:sdt>
-      <w:permEnd w:id="1433148399"/>
       <w:r>
         <w:t xml:space="preserve">   </w:t>
       </w:r>
@@ -3487,7 +3450,6 @@
         <w:t>); the services must be promoted in every page as little intrusively as possible.</w:t>
       </w:r>
     </w:p>
-    <w:permStart w:id="1002920657" w:edGrp="everyone"/>
     <w:p>
       <w:pPr>
         <w:pStyle w:val="Comment-Grader"/>
@@ -3502,13 +3464,13 @@
           <w15:appearance w15:val="hidden"/>
           <w:text/>
         </w:sdtPr>
+        <w:sdtEndPr/>
         <w:sdtContent>
           <w:r>
             <w:t xml:space="preserve">    </w:t>
           </w:r>
         </w:sdtContent>
       </w:sdt>
-      <w:permEnd w:id="1002920657"/>
       <w:r>
         <w:t xml:space="preserve">   </w:t>
       </w:r>
@@ -3570,7 +3532,6 @@
         <w:rPr>
           <w:rFonts w:cstheme="majorHAnsi"/>
         </w:rPr>
-        <w:lastRenderedPageBreak/>
         <w:t>Managerial requirements</w:t>
       </w:r>
     </w:p>
@@ -3582,7 +3543,6 @@
         <w:t>Provide a link to your planning dashboard in GitHub to review the tasks, their current status, and your schedule.</w:t>
       </w:r>
     </w:p>
-    <w:permStart w:id="1902000534" w:edGrp="everyone"/>
     <w:p>
       <w:pPr>
         <w:pStyle w:val="Comment-Grader"/>
@@ -3597,13 +3557,13 @@
           <w15:appearance w15:val="hidden"/>
           <w:text/>
         </w:sdtPr>
+        <w:sdtEndPr/>
         <w:sdtContent>
           <w:r>
             <w:t xml:space="preserve">    </w:t>
           </w:r>
         </w:sdtContent>
       </w:sdt>
-      <w:permEnd w:id="1902000534"/>
       <w:r>
         <w:t xml:space="preserve">  </w:t>
       </w:r>
@@ -3622,7 +3582,6 @@
         <w:rPr>
           <w:rFonts w:cstheme="majorHAnsi"/>
         </w:rPr>
-        <w:lastRenderedPageBreak/>
         <w:t>MANDATORY</w:t>
       </w:r>
       <w:r>
@@ -3666,7 +3625,6 @@
         <w:t xml:space="preserve">Create appropriate indexes for your entities, if required. </w:t>
       </w:r>
     </w:p>
-    <w:permStart w:id="47063208" w:edGrp="everyone"/>
     <w:p>
       <w:pPr>
         <w:pStyle w:val="Comment-Grader"/>
@@ -3681,13 +3639,13 @@
           <w15:appearance w15:val="hidden"/>
           <w:text/>
         </w:sdtPr>
+        <w:sdtEndPr/>
         <w:sdtContent>
           <w:r>
             <w:t xml:space="preserve">    </w:t>
           </w:r>
         </w:sdtContent>
       </w:sdt>
-      <w:permEnd w:id="47063208"/>
       <w:r>
         <w:t xml:space="preserve">   </w:t>
       </w:r>
@@ -3761,7 +3719,6 @@
         <w:t>.</w:t>
       </w:r>
     </w:p>
-    <w:permStart w:id="759059702" w:edGrp="everyone"/>
     <w:p>
       <w:pPr>
         <w:pStyle w:val="Comment-Grader"/>
@@ -3776,13 +3733,13 @@
           <w15:appearance w15:val="hidden"/>
           <w:text/>
         </w:sdtPr>
+        <w:sdtEndPr/>
         <w:sdtContent>
           <w:r>
             <w:t xml:space="preserve">    </w:t>
           </w:r>
         </w:sdtContent>
       </w:sdt>
-      <w:permEnd w:id="759059702"/>
       <w:r>
         <w:t xml:space="preserve">  </w:t>
       </w:r>
@@ -3812,7 +3769,6 @@
         <w:t xml:space="preserve">  </w:t>
       </w:r>
     </w:p>
-    <w:permStart w:id="1340033691" w:edGrp="everyone"/>
     <w:p>
       <w:pPr>
         <w:pStyle w:val="Comment-Grader"/>
@@ -3827,13 +3783,13 @@
           <w15:appearance w15:val="hidden"/>
           <w:text/>
         </w:sdtPr>
+        <w:sdtEndPr/>
         <w:sdtContent>
           <w:r>
             <w:t xml:space="preserve">    </w:t>
           </w:r>
         </w:sdtContent>
       </w:sdt>
-      <w:permEnd w:id="1340033691"/>
       <w:r>
         <w:t xml:space="preserve">   </w:t>
       </w:r>
@@ -3846,7 +3802,6 @@
         <w:t xml:space="preserve">Produce a testing report. </w:t>
       </w:r>
     </w:p>
-    <w:permStart w:id="867524682" w:edGrp="everyone"/>
     <w:p>
       <w:pPr>
         <w:pStyle w:val="Comment-Grader"/>
@@ -3861,13 +3816,13 @@
           <w15:appearance w15:val="hidden"/>
           <w:text/>
         </w:sdtPr>
+        <w:sdtEndPr/>
         <w:sdtContent>
           <w:r>
             <w:t xml:space="preserve">    </w:t>
           </w:r>
         </w:sdtContent>
       </w:sdt>
-      <w:permEnd w:id="867524682"/>
       <w:r>
         <w:t xml:space="preserve">   </w:t>
       </w:r>
@@ -3891,7 +3846,6 @@
         <w:rPr>
           <w:rFonts w:cstheme="majorHAnsi"/>
         </w:rPr>
-        <w:lastRenderedPageBreak/>
         <w:t>SUPPLEMENTARY I</w:t>
       </w:r>
       <w:r>
@@ -4018,7 +3972,6 @@
         <w:t>.</w:t>
       </w:r>
     </w:p>
-    <w:permStart w:id="322599070" w:edGrp="everyone"/>
     <w:p>
       <w:pPr>
         <w:pStyle w:val="Comment-Grader"/>
@@ -4033,13 +3986,13 @@
           <w15:appearance w15:val="hidden"/>
           <w:text/>
         </w:sdtPr>
+        <w:sdtEndPr/>
         <w:sdtContent>
           <w:r>
             <w:t xml:space="preserve">    </w:t>
           </w:r>
         </w:sdtContent>
       </w:sdt>
-      <w:permEnd w:id="322599070"/>
       <w:r>
         <w:t xml:space="preserve">      </w:t>
       </w:r>
@@ -4091,7 +4044,6 @@
         <w:t>Produce a report on what you knew about the architecture of a WIS before this subject. </w:t>
       </w:r>
     </w:p>
-    <w:permStart w:id="1262108067" w:edGrp="everyone"/>
     <w:p>
       <w:pPr>
         <w:pStyle w:val="Comment-Grader"/>
@@ -4106,13 +4058,13 @@
           <w15:appearance w15:val="hidden"/>
           <w:text/>
         </w:sdtPr>
+        <w:sdtEndPr/>
         <w:sdtContent>
           <w:r>
             <w:t xml:space="preserve">    </w:t>
           </w:r>
         </w:sdtContent>
       </w:sdt>
-      <w:permEnd w:id="1262108067"/>
       <w:r>
         <w:t xml:space="preserve">   </w:t>
       </w:r>
@@ -4125,7 +4077,6 @@
         <w:t>Produce a report on what you knew about testing a WIS before this subject. </w:t>
       </w:r>
     </w:p>
-    <w:permStart w:id="2072198547" w:edGrp="everyone"/>
     <w:p>
       <w:pPr>
         <w:pStyle w:val="Comment-Grader"/>
@@ -4140,13 +4091,13 @@
           <w15:appearance w15:val="hidden"/>
           <w:text/>
         </w:sdtPr>
+        <w:sdtEndPr/>
         <w:sdtContent>
           <w:r>
             <w:t xml:space="preserve">    </w:t>
           </w:r>
         </w:sdtContent>
       </w:sdt>
-      <w:permEnd w:id="2072198547"/>
       <w:r>
         <w:t xml:space="preserve">  </w:t>
       </w:r>
@@ -4174,7 +4125,6 @@
         <w:t>, and you have your development configuration ready to work.</w:t>
       </w:r>
     </w:p>
-    <w:permStart w:id="893265149" w:edGrp="everyone"/>
     <w:p>
       <w:pPr>
         <w:pStyle w:val="Comment-Grader"/>
@@ -4189,13 +4139,13 @@
           <w15:appearance w15:val="hidden"/>
           <w:text/>
         </w:sdtPr>
+        <w:sdtEndPr/>
         <w:sdtContent>
           <w:r>
             <w:t xml:space="preserve">    </w:t>
           </w:r>
         </w:sdtContent>
       </w:sdt>
-      <w:permEnd w:id="893265149"/>
       <w:r>
         <w:t xml:space="preserve">   </w:t>
       </w:r>
@@ -4214,7 +4164,6 @@
         <w:rPr>
           <w:rFonts w:cstheme="majorHAnsi"/>
         </w:rPr>
-        <w:lastRenderedPageBreak/>
         <w:t>SUPPLEMENTARY I</w:t>
       </w:r>
       <w:r>
@@ -4288,7 +4237,6 @@
         <w:t>, which must be initialised to “EUR”, “USD”, and “GBP”. </w:t>
       </w:r>
     </w:p>
-    <w:permStart w:id="1208632185" w:edGrp="everyone"/>
     <w:p>
       <w:pPr>
         <w:pStyle w:val="Comment-Grader"/>
@@ -4303,13 +4251,13 @@
           <w15:appearance w15:val="hidden"/>
           <w:text/>
         </w:sdtPr>
+        <w:sdtEndPr/>
         <w:sdtContent>
           <w:r>
             <w:t xml:space="preserve">    </w:t>
           </w:r>
         </w:sdtContent>
       </w:sdt>
-      <w:permEnd w:id="1208632185"/>
       <w:r>
         <w:t xml:space="preserve">     </w:t>
       </w:r>
@@ -4424,7 +4372,6 @@
         <w:t>verage, minimum, maximum, and standard deviation of the number of reviews posted over the last 10 weeks.</w:t>
       </w:r>
     </w:p>
-    <w:permStart w:id="230453759" w:edGrp="everyone"/>
     <w:p>
       <w:pPr>
         <w:pStyle w:val="Comment-Grader"/>
@@ -4439,13 +4386,13 @@
           <w15:appearance w15:val="hidden"/>
           <w:text/>
         </w:sdtPr>
+        <w:sdtEndPr/>
         <w:sdtContent>
           <w:r>
             <w:t xml:space="preserve">    </w:t>
           </w:r>
         </w:sdtContent>
       </w:sdt>
-      <w:permEnd w:id="230453759"/>
       <w:r>
         <w:t xml:space="preserve">   </w:t>
       </w:r>
@@ -4553,7 +4500,6 @@
         <w:t>. </w:t>
       </w:r>
     </w:p>
-    <w:permStart w:id="732176783" w:edGrp="everyone"/>
     <w:p>
       <w:pPr>
         <w:pStyle w:val="Comment-Grader"/>
@@ -4568,13 +4514,13 @@
           <w15:appearance w15:val="hidden"/>
           <w:text/>
         </w:sdtPr>
+        <w:sdtEndPr/>
         <w:sdtContent>
           <w:r>
             <w:t xml:space="preserve">    </w:t>
           </w:r>
         </w:sdtContent>
       </w:sdt>
-      <w:permEnd w:id="732176783"/>
       <w:r>
         <w:t xml:space="preserve">    </w:t>
       </w:r>
@@ -4594,7 +4540,6 @@
         <w:rPr>
           <w:rFonts w:cstheme="majorHAnsi"/>
         </w:rPr>
-        <w:lastRenderedPageBreak/>
         <w:t>SUPPLEMENTARY I</w:t>
       </w:r>
       <w:r>
@@ -4707,7 +4652,6 @@
         <w:t>the services.</w:t>
       </w:r>
     </w:p>
-    <w:permStart w:id="1985440427" w:edGrp="everyone"/>
     <w:p>
       <w:pPr>
         <w:pStyle w:val="Comment-Grader"/>
@@ -4722,13 +4666,13 @@
           <w15:appearance w15:val="hidden"/>
           <w:text/>
         </w:sdtPr>
+        <w:sdtEndPr/>
         <w:sdtContent>
           <w:r>
             <w:t xml:space="preserve">    </w:t>
           </w:r>
         </w:sdtContent>
       </w:sdt>
-      <w:permEnd w:id="1985440427"/>
       <w:r>
         <w:t xml:space="preserve">   </w:t>
       </w:r>
@@ -4806,7 +4750,6 @@
         <w:t>This operation requires a confirmation since reviews cannot be updated or deleted.</w:t>
       </w:r>
     </w:p>
-    <w:permStart w:id="1070278833" w:edGrp="everyone"/>
     <w:p>
       <w:pPr>
         <w:pStyle w:val="Comment-Grader"/>
@@ -4821,13 +4764,13 @@
           <w15:appearance w15:val="hidden"/>
           <w:text/>
         </w:sdtPr>
+        <w:sdtEndPr/>
         <w:sdtContent>
           <w:r>
             <w:t xml:space="preserve">    </w:t>
           </w:r>
         </w:sdtContent>
       </w:sdt>
-      <w:permEnd w:id="1070278833"/>
       <w:r>
         <w:t xml:space="preserve">   </w:t>
       </w:r>
@@ -4882,7 +4825,6 @@
         <w:t>Update the system configuration. </w:t>
       </w:r>
     </w:p>
-    <w:permStart w:id="1694506261" w:edGrp="everyone"/>
     <w:p>
       <w:pPr>
         <w:pStyle w:val="Comment-Grader"/>
@@ -4897,13 +4839,13 @@
           <w15:appearance w15:val="hidden"/>
           <w:text/>
         </w:sdtPr>
+        <w:sdtEndPr/>
         <w:sdtContent>
           <w:r>
             <w:t xml:space="preserve">    </w:t>
           </w:r>
         </w:sdtContent>
       </w:sdt>
-      <w:permEnd w:id="1694506261"/>
       <w:r>
         <w:t xml:space="preserve">   </w:t>
       </w:r>
@@ -4961,7 +4903,6 @@
         <w:t xml:space="preserve">. </w:t>
       </w:r>
     </w:p>
-    <w:permStart w:id="2084703222" w:edGrp="everyone"/>
     <w:p>
       <w:pPr>
         <w:pStyle w:val="Comment-Grader"/>
@@ -4976,13 +4917,13 @@
           <w15:appearance w15:val="hidden"/>
           <w:text/>
         </w:sdtPr>
+        <w:sdtEndPr/>
         <w:sdtContent>
           <w:r>
             <w:t xml:space="preserve">    </w:t>
           </w:r>
         </w:sdtContent>
       </w:sdt>
-      <w:permEnd w:id="2084703222"/>
       <w:r>
         <w:t xml:space="preserve">   </w:t>
       </w:r>
@@ -5032,7 +4973,6 @@
         <w:t>. </w:t>
       </w:r>
     </w:p>
-    <w:permStart w:id="2120495563" w:edGrp="everyone"/>
     <w:p>
       <w:pPr>
         <w:pStyle w:val="Comment-Grader"/>
@@ -5047,13 +4987,13 @@
           <w15:appearance w15:val="hidden"/>
           <w:text/>
         </w:sdtPr>
+        <w:sdtEndPr/>
         <w:sdtContent>
           <w:r>
             <w:t xml:space="preserve">    </w:t>
           </w:r>
         </w:sdtContent>
       </w:sdt>
-      <w:permEnd w:id="2120495563"/>
       <w:r>
         <w:t xml:space="preserve">   </w:t>
       </w:r>
@@ -5094,11 +5034,7 @@
         <w:t xml:space="preserve">.  </w:t>
       </w:r>
       <w:r>
-        <w:t xml:space="preserve">Internally, all </w:t>
-      </w:r>
-      <w:r>
-        <w:lastRenderedPageBreak/>
-        <w:t xml:space="preserve">moments must be stored in GMT format.  </w:t>
+        <w:t xml:space="preserve">Internally, all moments must be stored in GMT format.  </w:t>
       </w:r>
       <w:r>
         <w:t xml:space="preserve">This requirement must be fulfilled in this and every </w:t>
@@ -5116,7 +5052,6 @@
         <w:t xml:space="preserve">. </w:t>
       </w:r>
     </w:p>
-    <w:permStart w:id="422514435" w:edGrp="everyone"/>
     <w:p>
       <w:pPr>
         <w:pStyle w:val="Comment-Grader"/>
@@ -5131,13 +5066,13 @@
           <w15:appearance w15:val="hidden"/>
           <w:text/>
         </w:sdtPr>
+        <w:sdtEndPr/>
         <w:sdtContent>
           <w:r>
             <w:t xml:space="preserve">    </w:t>
           </w:r>
         </w:sdtContent>
       </w:sdt>
-      <w:permEnd w:id="422514435"/>
     </w:p>
     <w:p>
       <w:pPr>
@@ -5210,7 +5145,6 @@
         <w:t>.</w:t>
       </w:r>
     </w:p>
-    <w:permStart w:id="433923951" w:edGrp="everyone"/>
     <w:p>
       <w:pPr>
         <w:pStyle w:val="Comment-Grader"/>
@@ -5225,13 +5159,13 @@
           <w15:appearance w15:val="hidden"/>
           <w:text/>
         </w:sdtPr>
+        <w:sdtEndPr/>
         <w:sdtContent>
           <w:r>
             <w:t xml:space="preserve">    </w:t>
           </w:r>
         </w:sdtContent>
       </w:sdt>
-      <w:permEnd w:id="433923951"/>
       <w:r>
         <w:t xml:space="preserve">     </w:t>
       </w:r>
@@ -5244,7 +5178,6 @@
         <w:pStyle w:val="Ttulo1"/>
       </w:pPr>
       <w:r>
-        <w:lastRenderedPageBreak/>
         <w:t>SUPPLEMENTARY I</w:t>
       </w:r>
       <w:r>
@@ -5366,7 +5299,6 @@
         <w:t>report on the results.</w:t>
       </w:r>
     </w:p>
-    <w:permStart w:id="1465547332" w:edGrp="everyone"/>
     <w:p>
       <w:pPr>
         <w:pStyle w:val="Comment-Grader"/>
@@ -5381,13 +5313,13 @@
           <w15:appearance w15:val="hidden"/>
           <w:text/>
         </w:sdtPr>
+        <w:sdtEndPr/>
         <w:sdtContent>
           <w:r>
             <w:t xml:space="preserve">    </w:t>
           </w:r>
         </w:sdtContent>
       </w:sdt>
-      <w:permEnd w:id="1465547332"/>
       <w:r>
         <w:t xml:space="preserve">  </w:t>
       </w:r>
@@ -5414,7 +5346,6 @@
         <w:t>Produce a lint report.</w:t>
       </w:r>
     </w:p>
-    <w:permStart w:id="2056024124" w:edGrp="everyone"/>
     <w:p>
       <w:pPr>
         <w:pStyle w:val="Comment-Grader"/>
@@ -5429,13 +5360,13 @@
           <w15:appearance w15:val="hidden"/>
           <w:text/>
         </w:sdtPr>
+        <w:sdtEndPr/>
         <w:sdtContent>
           <w:r>
             <w:t xml:space="preserve">    </w:t>
           </w:r>
         </w:sdtContent>
       </w:sdt>
-      <w:permEnd w:id="2056024124"/>
       <w:r>
         <w:t xml:space="preserve">          </w:t>
       </w:r>
@@ -5459,7 +5390,6 @@
         <w:rPr>
           <w:rFonts w:cstheme="majorHAnsi"/>
         </w:rPr>
-        <w:lastRenderedPageBreak/>
         <w:t>SUPPLEMENTARY II</w:t>
       </w:r>
       <w:r>
@@ -5603,7 +5533,6 @@
         <w:t>Produce an analysis report.</w:t>
       </w:r>
     </w:p>
-    <w:permStart w:id="358632476" w:edGrp="everyone"/>
     <w:p>
       <w:pPr>
         <w:pStyle w:val="Comment-Grader"/>
@@ -5618,13 +5547,13 @@
           <w15:appearance w15:val="hidden"/>
           <w:text/>
         </w:sdtPr>
+        <w:sdtEndPr/>
         <w:sdtContent>
           <w:r>
             <w:t xml:space="preserve">    </w:t>
           </w:r>
         </w:sdtContent>
       </w:sdt>
-      <w:permEnd w:id="358632476"/>
       <w:r>
         <w:t xml:space="preserve">   </w:t>
       </w:r>
@@ -5637,7 +5566,6 @@
         <w:t>Produce a planning and progress report.</w:t>
       </w:r>
     </w:p>
-    <w:permStart w:id="1731732844" w:edGrp="everyone"/>
     <w:p>
       <w:pPr>
         <w:pStyle w:val="Comment-Grader"/>
@@ -5652,13 +5580,13 @@
           <w15:appearance w15:val="hidden"/>
           <w:text/>
         </w:sdtPr>
+        <w:sdtEndPr/>
         <w:sdtContent>
           <w:r>
             <w:t xml:space="preserve">    </w:t>
           </w:r>
         </w:sdtContent>
       </w:sdt>
-      <w:permEnd w:id="1731732844"/>
       <w:r>
         <w:t xml:space="preserve">   </w:t>
       </w:r>
@@ -5683,7 +5611,6 @@
         <w:rPr>
           <w:rFonts w:cstheme="majorHAnsi"/>
         </w:rPr>
-        <w:lastRenderedPageBreak/>
         <w:t>SUPPLEMENTARY II</w:t>
       </w:r>
       <w:r>
@@ -5873,7 +5800,6 @@
         <w:t xml:space="preserve"> (in the past) to indicate whether the passenger is still banned or if the prohibition has been lifted. </w:t>
       </w:r>
     </w:p>
-    <w:permStart w:id="1815554783" w:edGrp="everyone"/>
     <w:p>
       <w:pPr>
         <w:pStyle w:val="Comment-Grader"/>
@@ -5888,13 +5814,13 @@
           <w15:appearance w15:val="hidden"/>
           <w:text/>
         </w:sdtPr>
+        <w:sdtEndPr/>
         <w:sdtContent>
           <w:r>
             <w:t xml:space="preserve">    </w:t>
           </w:r>
         </w:sdtContent>
       </w:sdt>
-      <w:permEnd w:id="1815554783"/>
       <w:r>
         <w:t xml:space="preserve"> </w:t>
       </w:r>
@@ -5962,7 +5888,6 @@
         <w:t>pay-per-use services!  This requirement must be fulfilled in this and every other group or individual deliverable for it to be considered satisfied. </w:t>
       </w:r>
     </w:p>
-    <w:permStart w:id="1408045569" w:edGrp="everyone"/>
     <w:p>
       <w:pPr>
         <w:pStyle w:val="Comment-Grader"/>
@@ -5977,13 +5902,13 @@
           <w15:appearance w15:val="hidden"/>
           <w:text/>
         </w:sdtPr>
+        <w:sdtEndPr/>
         <w:sdtContent>
           <w:r>
             <w:t xml:space="preserve">    </w:t>
           </w:r>
         </w:sdtContent>
       </w:sdt>
-      <w:permEnd w:id="1408045569"/>
       <w:r>
         <w:t xml:space="preserve">  </w:t>
       </w:r>
@@ -6038,7 +5963,6 @@
         <w:t>Produce an analysis report.</w:t>
       </w:r>
     </w:p>
-    <w:permStart w:id="1362912911" w:edGrp="everyone"/>
     <w:p>
       <w:pPr>
         <w:pStyle w:val="Comment-Grader"/>
@@ -6053,13 +5977,13 @@
           <w15:appearance w15:val="hidden"/>
           <w:text/>
         </w:sdtPr>
+        <w:sdtEndPr/>
         <w:sdtContent>
           <w:r>
             <w:t xml:space="preserve">    </w:t>
           </w:r>
         </w:sdtContent>
       </w:sdt>
-      <w:permEnd w:id="1362912911"/>
       <w:r>
         <w:t xml:space="preserve">   </w:t>
       </w:r>
@@ -6072,7 +5996,6 @@
         <w:t>Produce a planning and progress report.</w:t>
       </w:r>
     </w:p>
-    <w:permStart w:id="2031892606" w:edGrp="everyone"/>
     <w:p>
       <w:pPr>
         <w:pStyle w:val="Comment-Grader"/>
@@ -6087,13 +6010,13 @@
           <w15:appearance w15:val="hidden"/>
           <w:text/>
         </w:sdtPr>
+        <w:sdtEndPr/>
         <w:sdtContent>
           <w:r>
             <w:t xml:space="preserve">    </w:t>
           </w:r>
         </w:sdtContent>
       </w:sdt>
-      <w:permEnd w:id="2031892606"/>
       <w:r>
         <w:t xml:space="preserve">  </w:t>
       </w:r>
@@ -6112,7 +6035,6 @@
         <w:rPr>
           <w:rFonts w:cstheme="majorHAnsi"/>
         </w:rPr>
-        <w:lastRenderedPageBreak/>
         <w:t>SUPPLEMENTARY II</w:t>
       </w:r>
       <w:r>
@@ -6275,7 +6197,6 @@
         <w:t>.</w:t>
       </w:r>
     </w:p>
-    <w:permStart w:id="991234116" w:edGrp="everyone"/>
     <w:p>
       <w:pPr>
         <w:pStyle w:val="Comment-Grader"/>
@@ -6290,13 +6211,13 @@
           <w15:appearance w15:val="hidden"/>
           <w:text/>
         </w:sdtPr>
+        <w:sdtEndPr/>
         <w:sdtContent>
           <w:r>
             <w:t xml:space="preserve">    </w:t>
           </w:r>
         </w:sdtContent>
       </w:sdt>
-      <w:permEnd w:id="991234116"/>
       <w:r>
         <w:t xml:space="preserve">   </w:t>
       </w:r>
@@ -6353,7 +6274,6 @@
         <w:t>.</w:t>
       </w:r>
     </w:p>
-    <w:permStart w:id="745096751" w:edGrp="everyone"/>
     <w:p>
       <w:pPr>
         <w:pStyle w:val="Comment-Grader"/>
@@ -6368,13 +6288,13 @@
           <w15:appearance w15:val="hidden"/>
           <w:text/>
         </w:sdtPr>
+        <w:sdtEndPr/>
         <w:sdtContent>
           <w:r>
             <w:t xml:space="preserve">    </w:t>
           </w:r>
         </w:sdtContent>
       </w:sdt>
-      <w:permEnd w:id="745096751"/>
       <w:r>
         <w:t xml:space="preserve">   </w:t>
       </w:r>
@@ -6810,7 +6730,6 @@
         <w:t>group or individual deliverables for it to be considered valid.</w:t>
       </w:r>
     </w:p>
-    <w:permStart w:id="361393539" w:edGrp="everyone"/>
     <w:p>
       <w:pPr>
         <w:pStyle w:val="Comment-Grader"/>
@@ -6825,13 +6744,13 @@
           <w15:appearance w15:val="hidden"/>
           <w:text/>
         </w:sdtPr>
+        <w:sdtEndPr/>
         <w:sdtContent>
           <w:r>
             <w:t xml:space="preserve">    </w:t>
           </w:r>
         </w:sdtContent>
       </w:sdt>
-      <w:permEnd w:id="361393539"/>
       <w:r>
         <w:t xml:space="preserve">  </w:t>
       </w:r>
@@ -6847,7 +6766,6 @@
         <w:rPr>
           <w:rFonts w:cstheme="majorHAnsi"/>
         </w:rPr>
-        <w:lastRenderedPageBreak/>
         <w:t>Testing requirements </w:t>
       </w:r>
     </w:p>
@@ -6884,7 +6802,6 @@
         <w:t>Produce an analysis report.</w:t>
       </w:r>
     </w:p>
-    <w:permStart w:id="833295285" w:edGrp="everyone"/>
     <w:p>
       <w:pPr>
         <w:pStyle w:val="Comment-Grader"/>
@@ -6899,13 +6816,13 @@
           <w15:appearance w15:val="hidden"/>
           <w:text/>
         </w:sdtPr>
+        <w:sdtEndPr/>
         <w:sdtContent>
           <w:r>
             <w:t xml:space="preserve">    </w:t>
           </w:r>
         </w:sdtContent>
       </w:sdt>
-      <w:permEnd w:id="833295285"/>
       <w:r>
         <w:t xml:space="preserve">   </w:t>
       </w:r>
@@ -6918,7 +6835,6 @@
         <w:t>Produce a planning and progress report.</w:t>
       </w:r>
     </w:p>
-    <w:permStart w:id="1514348030" w:edGrp="everyone"/>
     <w:p>
       <w:pPr>
         <w:pStyle w:val="Comment-Grader"/>
@@ -6933,13 +6849,13 @@
           <w15:appearance w15:val="hidden"/>
           <w:text/>
         </w:sdtPr>
+        <w:sdtEndPr/>
         <w:sdtContent>
           <w:r>
             <w:t xml:space="preserve">    </w:t>
           </w:r>
         </w:sdtContent>
       </w:sdt>
-      <w:permEnd w:id="1514348030"/>
       <w:r>
         <w:t xml:space="preserve">     </w:t>
       </w:r>
@@ -6961,7 +6877,6 @@
         <w:rPr>
           <w:rFonts w:cstheme="majorHAnsi"/>
         </w:rPr>
-        <w:lastRenderedPageBreak/>
         <w:t>SUPPLEMENTARY II</w:t>
       </w:r>
       <w:r>
@@ -7092,7 +7007,6 @@
         <w:t>is properly mocked.</w:t>
       </w:r>
     </w:p>
-    <w:permStart w:id="2092566320" w:edGrp="everyone"/>
     <w:p>
       <w:pPr>
         <w:pStyle w:val="Comment-Grader"/>
@@ -7107,13 +7021,13 @@
           <w15:appearance w15:val="hidden"/>
           <w:text/>
         </w:sdtPr>
+        <w:sdtEndPr/>
         <w:sdtContent>
           <w:r>
             <w:t xml:space="preserve">    </w:t>
           </w:r>
         </w:sdtContent>
       </w:sdt>
-      <w:permEnd w:id="2092566320"/>
       <w:r>
         <w:t xml:space="preserve">  </w:t>
       </w:r>
@@ -7140,7 +7054,6 @@
         <w:t>Produce an analysis report.</w:t>
       </w:r>
     </w:p>
-    <w:permStart w:id="1306342161" w:edGrp="everyone"/>
     <w:p>
       <w:pPr>
         <w:pStyle w:val="Comment-Grader"/>
@@ -7155,13 +7068,13 @@
           <w15:appearance w15:val="hidden"/>
           <w:text/>
         </w:sdtPr>
+        <w:sdtEndPr/>
         <w:sdtContent>
           <w:r>
             <w:t xml:space="preserve">    </w:t>
           </w:r>
         </w:sdtContent>
       </w:sdt>
-      <w:permEnd w:id="1306342161"/>
       <w:r>
         <w:t xml:space="preserve">     </w:t>
       </w:r>
@@ -7174,7 +7087,6 @@
         <w:t>Produce a planning and progress report.</w:t>
       </w:r>
     </w:p>
-    <w:permStart w:id="1978161967" w:edGrp="everyone"/>
     <w:p>
       <w:pPr>
         <w:pStyle w:val="Comment-Grader"/>
@@ -7189,13 +7101,13 @@
           <w15:appearance w15:val="hidden"/>
           <w:text/>
         </w:sdtPr>
+        <w:sdtEndPr/>
         <w:sdtContent>
           <w:r>
             <w:t xml:space="preserve">    </w:t>
           </w:r>
         </w:sdtContent>
       </w:sdt>
-      <w:permEnd w:id="1978161967"/>
       <w:r>
         <w:t xml:space="preserve">      </w:t>
       </w:r>
@@ -8445,6 +8357,7 @@
   <w:style w:type="character" w:default="1" w:styleId="Fuentedeprrafopredeter">
     <w:name w:val="Default Paragraph Font"/>
     <w:uiPriority w:val="1"/>
+    <w:semiHidden/>
     <w:unhideWhenUsed/>
   </w:style>
   <w:style w:type="table" w:default="1" w:styleId="Tablanormal">
@@ -10908,6 +10821,7 @@
     <w:rsidRoot w:val="006B2BEC"/>
     <w:rsid w:val="00053924"/>
     <w:rsid w:val="00055A68"/>
+    <w:rsid w:val="00065F0A"/>
     <w:rsid w:val="0009453F"/>
     <w:rsid w:val="000B5C7E"/>
     <w:rsid w:val="00117B5F"/>
@@ -10971,6 +10885,7 @@
     <w:rsid w:val="00E25325"/>
     <w:rsid w:val="00E869EA"/>
     <w:rsid w:val="00E87F32"/>
+    <w:rsid w:val="00E90AFA"/>
     <w:rsid w:val="00E9745E"/>
     <w:rsid w:val="00EB4EB9"/>
     <w:rsid w:val="00F3606D"/>

</xml_diff>